<commit_message>
changed future ppost to soccer
</commit_message>
<xml_diff>
--- a/sources/ethics/Essay.docx
+++ b/sources/ethics/Essay.docx
@@ -7,6 +7,8 @@
         <w:spacing w:line="480" w:lineRule="auto"/>
         <w:rPr>
           <w:rFonts w:ascii="Times New Roman" w:hAnsi="Times New Roman" w:cs="Times New Roman"/>
+          <w:b/>
+          <w:bCs/>
           <w:sz w:val="24"/>
           <w:szCs w:val="24"/>
         </w:rPr>
@@ -18,6 +20,8 @@
         <w:jc w:val="center"/>
         <w:rPr>
           <w:rFonts w:ascii="Times New Roman" w:hAnsi="Times New Roman" w:cs="Times New Roman"/>
+          <w:b/>
+          <w:bCs/>
           <w:sz w:val="24"/>
           <w:szCs w:val="24"/>
         </w:rPr>
@@ -25,6 +29,8 @@
       <w:r>
         <w:rPr>
           <w:rFonts w:ascii="Times New Roman" w:hAnsi="Times New Roman" w:cs="Times New Roman"/>
+          <w:b/>
+          <w:bCs/>
           <w:sz w:val="24"/>
           <w:szCs w:val="24"/>
         </w:rPr>
@@ -33,6 +39,8 @@
       <w:r>
         <w:rPr>
           <w:rFonts w:ascii="Times New Roman" w:hAnsi="Times New Roman" w:cs="Times New Roman"/>
+          <w:b/>
+          <w:bCs/>
           <w:sz w:val="24"/>
           <w:szCs w:val="24"/>
         </w:rPr>
@@ -264,7 +272,15 @@
           <w:sz w:val="24"/>
           <w:szCs w:val="24"/>
         </w:rPr>
-        <w:t xml:space="preserve">Essentially, he arrives at this standpoint </w:t>
+        <w:t>H</w:t>
+      </w:r>
+      <w:r>
+        <w:rPr>
+          <w:rFonts w:ascii="Times New Roman" w:hAnsi="Times New Roman" w:cs="Times New Roman"/>
+          <w:sz w:val="24"/>
+          <w:szCs w:val="24"/>
+        </w:rPr>
+        <w:t xml:space="preserve">e arrives at this standpoint </w:t>
       </w:r>
       <w:r>
         <w:rPr>
@@ -492,7 +508,23 @@
           <w:sz w:val="24"/>
           <w:szCs w:val="24"/>
         </w:rPr>
-        <w:t xml:space="preserve">Throughout this essay, we will </w:t>
+        <w:t xml:space="preserve">Throughout this essay, </w:t>
+      </w:r>
+      <w:r>
+        <w:rPr>
+          <w:rFonts w:ascii="Times New Roman" w:hAnsi="Times New Roman" w:cs="Times New Roman"/>
+          <w:sz w:val="24"/>
+          <w:szCs w:val="24"/>
+        </w:rPr>
+        <w:t>I</w:t>
+      </w:r>
+      <w:r>
+        <w:rPr>
+          <w:rFonts w:ascii="Times New Roman" w:hAnsi="Times New Roman" w:cs="Times New Roman"/>
+          <w:sz w:val="24"/>
+          <w:szCs w:val="24"/>
+        </w:rPr>
+        <w:t xml:space="preserve"> will </w:t>
       </w:r>
       <w:r>
         <w:rPr>
@@ -542,7 +574,23 @@
           <w:sz w:val="24"/>
           <w:szCs w:val="24"/>
         </w:rPr>
-        <w:t xml:space="preserve">. More specifically, we will outline </w:t>
+        <w:t xml:space="preserve">. More specifically, </w:t>
+      </w:r>
+      <w:r>
+        <w:rPr>
+          <w:rFonts w:ascii="Times New Roman" w:hAnsi="Times New Roman" w:cs="Times New Roman"/>
+          <w:sz w:val="24"/>
+          <w:szCs w:val="24"/>
+        </w:rPr>
+        <w:t>I</w:t>
+      </w:r>
+      <w:r>
+        <w:rPr>
+          <w:rFonts w:ascii="Times New Roman" w:hAnsi="Times New Roman" w:cs="Times New Roman"/>
+          <w:sz w:val="24"/>
+          <w:szCs w:val="24"/>
+        </w:rPr>
+        <w:t xml:space="preserve"> will outline </w:t>
       </w:r>
       <w:r>
         <w:rPr>
@@ -558,7 +606,15 @@
           <w:sz w:val="24"/>
           <w:szCs w:val="24"/>
         </w:rPr>
-        <w:t xml:space="preserve">weaknesses of </w:t>
+        <w:t>we</w:t>
+      </w:r>
+      <w:r>
+        <w:rPr>
+          <w:rFonts w:ascii="Times New Roman" w:hAnsi="Times New Roman" w:cs="Times New Roman"/>
+          <w:sz w:val="24"/>
+          <w:szCs w:val="24"/>
+        </w:rPr>
+        <w:t xml:space="preserve">aknesses of </w:t>
       </w:r>
       <w:r>
         <w:rPr>
@@ -584,6 +640,14 @@
           <w:sz w:val="24"/>
           <w:szCs w:val="24"/>
         </w:rPr>
+        <w:t xml:space="preserve">agency </w:t>
+      </w:r>
+      <w:r>
+        <w:rPr>
+          <w:rFonts w:ascii="Times New Roman" w:hAnsi="Times New Roman" w:cs="Times New Roman"/>
+          <w:sz w:val="24"/>
+          <w:szCs w:val="24"/>
+        </w:rPr>
         <w:t>argument</w:t>
       </w:r>
       <w:r>
@@ -608,7 +672,23 @@
           <w:sz w:val="24"/>
           <w:szCs w:val="24"/>
         </w:rPr>
-        <w:t>However</w:t>
+        <w:t>Ho</w:t>
+      </w:r>
+      <w:r>
+        <w:rPr>
+          <w:rFonts w:ascii="Times New Roman" w:hAnsi="Times New Roman" w:cs="Times New Roman"/>
+          <w:sz w:val="24"/>
+          <w:szCs w:val="24"/>
+        </w:rPr>
+        <w:t>we</w:t>
+      </w:r>
+      <w:r>
+        <w:rPr>
+          <w:rFonts w:ascii="Times New Roman" w:hAnsi="Times New Roman" w:cs="Times New Roman"/>
+          <w:sz w:val="24"/>
+          <w:szCs w:val="24"/>
+        </w:rPr>
+        <w:t>ver</w:t>
       </w:r>
       <w:r>
         <w:rPr>
@@ -624,7 +704,23 @@
           <w:sz w:val="24"/>
           <w:szCs w:val="24"/>
         </w:rPr>
-        <w:t xml:space="preserve">efore we </w:t>
+        <w:t xml:space="preserve">efore </w:t>
+      </w:r>
+      <w:r>
+        <w:rPr>
+          <w:rFonts w:ascii="Times New Roman" w:hAnsi="Times New Roman" w:cs="Times New Roman"/>
+          <w:sz w:val="24"/>
+          <w:szCs w:val="24"/>
+        </w:rPr>
+        <w:t>I</w:t>
+      </w:r>
+      <w:r>
+        <w:rPr>
+          <w:rFonts w:ascii="Times New Roman" w:hAnsi="Times New Roman" w:cs="Times New Roman"/>
+          <w:sz w:val="24"/>
+          <w:szCs w:val="24"/>
+        </w:rPr>
+        <w:t xml:space="preserve"> </w:t>
       </w:r>
       <w:r>
         <w:rPr>
@@ -648,15 +744,47 @@
           <w:sz w:val="24"/>
           <w:szCs w:val="24"/>
         </w:rPr>
-        <w:t xml:space="preserve">, we </w:t>
-      </w:r>
-      <w:r>
-        <w:rPr>
-          <w:rFonts w:ascii="Times New Roman" w:hAnsi="Times New Roman" w:cs="Times New Roman"/>
-          <w:sz w:val="24"/>
-          <w:szCs w:val="24"/>
-        </w:rPr>
-        <w:t xml:space="preserve">first have to </w:t>
+        <w:t xml:space="preserve">, </w:t>
+      </w:r>
+      <w:r>
+        <w:rPr>
+          <w:rFonts w:ascii="Times New Roman" w:hAnsi="Times New Roman" w:cs="Times New Roman"/>
+          <w:sz w:val="24"/>
+          <w:szCs w:val="24"/>
+        </w:rPr>
+        <w:t>I</w:t>
+      </w:r>
+      <w:r>
+        <w:rPr>
+          <w:rFonts w:ascii="Times New Roman" w:hAnsi="Times New Roman" w:cs="Times New Roman"/>
+          <w:sz w:val="24"/>
+          <w:szCs w:val="24"/>
+        </w:rPr>
+        <w:t xml:space="preserve"> </w:t>
+      </w:r>
+      <w:r>
+        <w:rPr>
+          <w:rFonts w:ascii="Times New Roman" w:hAnsi="Times New Roman" w:cs="Times New Roman"/>
+          <w:sz w:val="24"/>
+          <w:szCs w:val="24"/>
+        </w:rPr>
+        <w:t xml:space="preserve">first </w:t>
+      </w:r>
+      <w:r>
+        <w:rPr>
+          <w:rFonts w:ascii="Times New Roman" w:hAnsi="Times New Roman" w:cs="Times New Roman"/>
+          <w:sz w:val="24"/>
+          <w:szCs w:val="24"/>
+        </w:rPr>
+        <w:t>must</w:t>
+      </w:r>
+      <w:r>
+        <w:rPr>
+          <w:rFonts w:ascii="Times New Roman" w:hAnsi="Times New Roman" w:cs="Times New Roman"/>
+          <w:sz w:val="24"/>
+          <w:szCs w:val="24"/>
+        </w:rPr>
+        <w:t xml:space="preserve"> </w:t>
       </w:r>
       <w:r>
         <w:rPr>
@@ -698,7 +826,25 @@
           <w:sz w:val="24"/>
           <w:szCs w:val="24"/>
         </w:rPr>
-        <w:t xml:space="preserve"> in order to support our counter arguments. </w:t>
+        <w:t xml:space="preserve"> </w:t>
+      </w:r>
+      <w:proofErr w:type="gramStart"/>
+      <w:r>
+        <w:rPr>
+          <w:rFonts w:ascii="Times New Roman" w:hAnsi="Times New Roman" w:cs="Times New Roman"/>
+          <w:sz w:val="24"/>
+          <w:szCs w:val="24"/>
+        </w:rPr>
+        <w:t>in order to</w:t>
+      </w:r>
+      <w:proofErr w:type="gramEnd"/>
+      <w:r>
+        <w:rPr>
+          <w:rFonts w:ascii="Times New Roman" w:hAnsi="Times New Roman" w:cs="Times New Roman"/>
+          <w:sz w:val="24"/>
+          <w:szCs w:val="24"/>
+        </w:rPr>
+        <w:t xml:space="preserve"> support our counter arguments. </w:t>
       </w:r>
     </w:p>
     <w:p>
@@ -729,10 +875,28 @@
       <w:r>
         <w:rPr>
           <w:rFonts w:ascii="Times New Roman" w:hAnsi="Times New Roman" w:cs="Times New Roman"/>
-          <w:sz w:val="24"/>
-          <w:szCs w:val="24"/>
-        </w:rPr>
-        <w:t xml:space="preserve">fiduciary agents </w:t>
+          <w:i/>
+          <w:iCs/>
+          <w:sz w:val="24"/>
+          <w:szCs w:val="24"/>
+        </w:rPr>
+        <w:t>fiduciary agents</w:t>
+      </w:r>
+      <w:r>
+        <w:rPr>
+          <w:rFonts w:ascii="Times New Roman" w:hAnsi="Times New Roman" w:cs="Times New Roman"/>
+          <w:sz w:val="24"/>
+          <w:szCs w:val="24"/>
+        </w:rPr>
+        <w:t xml:space="preserve"> </w:t>
+      </w:r>
+      <w:r>
+        <w:rPr>
+          <w:rFonts w:ascii="Times New Roman" w:hAnsi="Times New Roman" w:cs="Times New Roman"/>
+          <w:sz w:val="24"/>
+          <w:szCs w:val="24"/>
+        </w:rPr>
+        <w:t xml:space="preserve">(I love that word!) </w:t>
       </w:r>
       <w:r>
         <w:rPr>
@@ -892,23 +1056,23 @@
           <w:sz w:val="24"/>
           <w:szCs w:val="24"/>
         </w:rPr>
-        <w:t xml:space="preserve"> see</w:t>
-      </w:r>
-      <w:r>
-        <w:rPr>
-          <w:rFonts w:ascii="Times New Roman" w:hAnsi="Times New Roman" w:cs="Times New Roman"/>
-          <w:sz w:val="24"/>
-          <w:szCs w:val="24"/>
-        </w:rPr>
-        <w:t>ing</w:t>
-      </w:r>
-      <w:r>
-        <w:rPr>
-          <w:rFonts w:ascii="Times New Roman" w:hAnsi="Times New Roman" w:cs="Times New Roman"/>
-          <w:sz w:val="24"/>
-          <w:szCs w:val="24"/>
-        </w:rPr>
-        <w:t xml:space="preserve"> increased company profits</w:t>
+        <w:t xml:space="preserve"> </w:t>
+      </w:r>
+      <w:r>
+        <w:rPr>
+          <w:rFonts w:ascii="Times New Roman" w:hAnsi="Times New Roman" w:cs="Times New Roman"/>
+          <w:sz w:val="24"/>
+          <w:szCs w:val="24"/>
+        </w:rPr>
+        <w:t xml:space="preserve">more </w:t>
+      </w:r>
+      <w:r>
+        <w:rPr>
+          <w:rFonts w:ascii="Times New Roman" w:hAnsi="Times New Roman" w:cs="Times New Roman"/>
+          <w:sz w:val="24"/>
+          <w:szCs w:val="24"/>
+        </w:rPr>
+        <w:t>company profits</w:t>
       </w:r>
       <w:r>
         <w:rPr>
@@ -1092,7 +1256,41 @@
           <w:sz w:val="24"/>
           <w:szCs w:val="24"/>
         </w:rPr>
-        <w:t xml:space="preserve">Since these expenses however are not aligned with the interests </w:t>
+        <w:t xml:space="preserve">Since these expenses </w:t>
+      </w:r>
+      <w:proofErr w:type="spellStart"/>
+      <w:r>
+        <w:rPr>
+          <w:rFonts w:ascii="Times New Roman" w:hAnsi="Times New Roman" w:cs="Times New Roman"/>
+          <w:sz w:val="24"/>
+          <w:szCs w:val="24"/>
+        </w:rPr>
+        <w:t>ho</w:t>
+      </w:r>
+      <w:r>
+        <w:rPr>
+          <w:rFonts w:ascii="Times New Roman" w:hAnsi="Times New Roman" w:cs="Times New Roman"/>
+          <w:sz w:val="24"/>
+          <w:szCs w:val="24"/>
+        </w:rPr>
+        <w:t>I</w:t>
+      </w:r>
+      <w:r>
+        <w:rPr>
+          <w:rFonts w:ascii="Times New Roman" w:hAnsi="Times New Roman" w:cs="Times New Roman"/>
+          <w:sz w:val="24"/>
+          <w:szCs w:val="24"/>
+        </w:rPr>
+        <w:t>ver</w:t>
+      </w:r>
+      <w:proofErr w:type="spellEnd"/>
+      <w:r>
+        <w:rPr>
+          <w:rFonts w:ascii="Times New Roman" w:hAnsi="Times New Roman" w:cs="Times New Roman"/>
+          <w:sz w:val="24"/>
+          <w:szCs w:val="24"/>
+        </w:rPr>
+        <w:t xml:space="preserve"> are not aligned with the interests </w:t>
       </w:r>
       <w:r>
         <w:rPr>
@@ -1545,15 +1743,47 @@
           <w:sz w:val="24"/>
           <w:szCs w:val="24"/>
         </w:rPr>
-        <w:t>First, we note that Friedman</w:t>
-      </w:r>
-      <w:r>
-        <w:rPr>
-          <w:rFonts w:ascii="Times New Roman" w:hAnsi="Times New Roman" w:cs="Times New Roman"/>
-          <w:sz w:val="24"/>
-          <w:szCs w:val="24"/>
-        </w:rPr>
-        <w:t xml:space="preserve">’s conclusion is based on the assumption that investors </w:t>
+        <w:t xml:space="preserve">First, </w:t>
+      </w:r>
+      <w:r>
+        <w:rPr>
+          <w:rFonts w:ascii="Times New Roman" w:hAnsi="Times New Roman" w:cs="Times New Roman"/>
+          <w:sz w:val="24"/>
+          <w:szCs w:val="24"/>
+        </w:rPr>
+        <w:t>I</w:t>
+      </w:r>
+      <w:r>
+        <w:rPr>
+          <w:rFonts w:ascii="Times New Roman" w:hAnsi="Times New Roman" w:cs="Times New Roman"/>
+          <w:sz w:val="24"/>
+          <w:szCs w:val="24"/>
+        </w:rPr>
+        <w:t xml:space="preserve"> note that Friedman</w:t>
+      </w:r>
+      <w:r>
+        <w:rPr>
+          <w:rFonts w:ascii="Times New Roman" w:hAnsi="Times New Roman" w:cs="Times New Roman"/>
+          <w:sz w:val="24"/>
+          <w:szCs w:val="24"/>
+        </w:rPr>
+        <w:t xml:space="preserve">’s conclusion </w:t>
+      </w:r>
+      <w:r>
+        <w:rPr>
+          <w:rFonts w:ascii="Times New Roman" w:hAnsi="Times New Roman" w:cs="Times New Roman"/>
+          <w:sz w:val="24"/>
+          <w:szCs w:val="24"/>
+        </w:rPr>
+        <w:t>assumes</w:t>
+      </w:r>
+      <w:r>
+        <w:rPr>
+          <w:rFonts w:ascii="Times New Roman" w:hAnsi="Times New Roman" w:cs="Times New Roman"/>
+          <w:sz w:val="24"/>
+          <w:szCs w:val="24"/>
+        </w:rPr>
+        <w:t xml:space="preserve"> that investors </w:t>
       </w:r>
       <w:r>
         <w:rPr>
@@ -1689,7 +1919,15 @@
           <w:sz w:val="24"/>
           <w:szCs w:val="24"/>
         </w:rPr>
-        <w:t xml:space="preserve">We believe this </w:t>
+        <w:t>I</w:t>
+      </w:r>
+      <w:r>
+        <w:rPr>
+          <w:rFonts w:ascii="Times New Roman" w:hAnsi="Times New Roman" w:cs="Times New Roman"/>
+          <w:sz w:val="24"/>
+          <w:szCs w:val="24"/>
+        </w:rPr>
+        <w:t xml:space="preserve"> believe this </w:t>
       </w:r>
       <w:r>
         <w:rPr>
@@ -1721,15 +1959,47 @@
           <w:sz w:val="24"/>
           <w:szCs w:val="24"/>
         </w:rPr>
-        <w:t xml:space="preserve">While we agree with Friedman that there are many investors in the market who are using their money solely to </w:t>
-      </w:r>
-      <w:r>
-        <w:rPr>
-          <w:rFonts w:ascii="Times New Roman" w:hAnsi="Times New Roman" w:cs="Times New Roman"/>
-          <w:sz w:val="24"/>
-          <w:szCs w:val="24"/>
-        </w:rPr>
-        <w:t>grow their wealth, increase their pension funds, or save for other personal reasons</w:t>
+        <w:t xml:space="preserve">While </w:t>
+      </w:r>
+      <w:r>
+        <w:rPr>
+          <w:rFonts w:ascii="Times New Roman" w:hAnsi="Times New Roman" w:cs="Times New Roman"/>
+          <w:sz w:val="24"/>
+          <w:szCs w:val="24"/>
+        </w:rPr>
+        <w:t>I</w:t>
+      </w:r>
+      <w:r>
+        <w:rPr>
+          <w:rFonts w:ascii="Times New Roman" w:hAnsi="Times New Roman" w:cs="Times New Roman"/>
+          <w:sz w:val="24"/>
+          <w:szCs w:val="24"/>
+        </w:rPr>
+        <w:t xml:space="preserve"> agree with Friedman that there are many investors in the market who are using their money solely to </w:t>
+      </w:r>
+      <w:r>
+        <w:rPr>
+          <w:rFonts w:ascii="Times New Roman" w:hAnsi="Times New Roman" w:cs="Times New Roman"/>
+          <w:sz w:val="24"/>
+          <w:szCs w:val="24"/>
+        </w:rPr>
+        <w:t xml:space="preserve">grow their </w:t>
+      </w:r>
+      <w:r>
+        <w:rPr>
+          <w:rFonts w:ascii="Times New Roman" w:hAnsi="Times New Roman" w:cs="Times New Roman"/>
+          <w:sz w:val="24"/>
+          <w:szCs w:val="24"/>
+        </w:rPr>
+        <w:t>we</w:t>
+      </w:r>
+      <w:r>
+        <w:rPr>
+          <w:rFonts w:ascii="Times New Roman" w:hAnsi="Times New Roman" w:cs="Times New Roman"/>
+          <w:sz w:val="24"/>
+          <w:szCs w:val="24"/>
+        </w:rPr>
+        <w:t>alth, increase their pension funds, or save for other personal reasons</w:t>
       </w:r>
       <w:r>
         <w:rPr>
@@ -1941,7 +2211,6 @@
         </w:rPr>
         <w:t xml:space="preserve"> and </w:t>
       </w:r>
-      <w:proofErr w:type="spellStart"/>
       <w:r>
         <w:rPr>
           <w:rFonts w:ascii="Times New Roman" w:hAnsi="Times New Roman" w:cs="Times New Roman"/>
@@ -1952,7 +2221,6 @@
         </w:rPr>
         <w:t>SpaceX</w:t>
       </w:r>
-      <w:proofErr w:type="spellEnd"/>
       <w:r>
         <w:rPr>
           <w:rFonts w:ascii="Times New Roman" w:hAnsi="Times New Roman" w:cs="Times New Roman"/>
@@ -2117,7 +2385,7 @@
           <w:sz w:val="24"/>
           <w:szCs w:val="24"/>
         </w:rPr>
-        <w:t xml:space="preserve">educational opportunities. Obviously, these are two very special cases, but they demonstrate how investors are often times looking </w:t>
+        <w:t xml:space="preserve">educational opportunities. Obviously, these are two very special </w:t>
       </w:r>
       <w:r>
         <w:rPr>
@@ -2126,7 +2394,7 @@
           <w:szCs w:val="24"/>
         </w:rPr>
         <w:lastRenderedPageBreak/>
-        <w:t xml:space="preserve">beyond profits. Themes like social justice, climate change, or ethics more often than not influence investors in their decision making. </w:t>
+        <w:t xml:space="preserve">cases, but they demonstrate how investors are often times looking beyond profits. Themes like social justice, climate change, or ethics more often than not influence investors in their decision making. </w:t>
       </w:r>
       <w:r>
         <w:rPr>
@@ -2438,7 +2706,23 @@
           <w:sz w:val="24"/>
           <w:szCs w:val="24"/>
         </w:rPr>
-        <w:t xml:space="preserve">allocate company money to social issues. For most executives, that means finding the correct balance between increasing profits and </w:t>
+        <w:t>allocate company money to social issues. For most executives, that means finding the correct balance bet</w:t>
+      </w:r>
+      <w:r>
+        <w:rPr>
+          <w:rFonts w:ascii="Times New Roman" w:hAnsi="Times New Roman" w:cs="Times New Roman"/>
+          <w:sz w:val="24"/>
+          <w:szCs w:val="24"/>
+        </w:rPr>
+        <w:t>we</w:t>
+      </w:r>
+      <w:r>
+        <w:rPr>
+          <w:rFonts w:ascii="Times New Roman" w:hAnsi="Times New Roman" w:cs="Times New Roman"/>
+          <w:sz w:val="24"/>
+          <w:szCs w:val="24"/>
+        </w:rPr>
+        <w:t xml:space="preserve">en increasing profits and </w:t>
       </w:r>
       <w:r>
         <w:rPr>
@@ -2480,15 +2764,55 @@
           <w:sz w:val="24"/>
           <w:szCs w:val="24"/>
         </w:rPr>
-        <w:t xml:space="preserve"> Hence, we come to the conclusion that if </w:t>
-      </w:r>
-      <w:r>
-        <w:rPr>
-          <w:rFonts w:ascii="Times New Roman" w:hAnsi="Times New Roman" w:cs="Times New Roman"/>
-          <w:sz w:val="24"/>
-          <w:szCs w:val="24"/>
-        </w:rPr>
-        <w:t>we reject the hypothesis that all investors care</w:t>
+        <w:t xml:space="preserve"> Hence, </w:t>
+      </w:r>
+      <w:r>
+        <w:rPr>
+          <w:rFonts w:ascii="Times New Roman" w:hAnsi="Times New Roman" w:cs="Times New Roman"/>
+          <w:sz w:val="24"/>
+          <w:szCs w:val="24"/>
+        </w:rPr>
+        <w:t>I</w:t>
+      </w:r>
+      <w:r>
+        <w:rPr>
+          <w:rFonts w:ascii="Times New Roman" w:hAnsi="Times New Roman" w:cs="Times New Roman"/>
+          <w:sz w:val="24"/>
+          <w:szCs w:val="24"/>
+        </w:rPr>
+        <w:t xml:space="preserve"> </w:t>
+      </w:r>
+      <w:r>
+        <w:rPr>
+          <w:rFonts w:ascii="Times New Roman" w:hAnsi="Times New Roman" w:cs="Times New Roman"/>
+          <w:sz w:val="24"/>
+          <w:szCs w:val="24"/>
+        </w:rPr>
+        <w:t>conclude</w:t>
+      </w:r>
+      <w:r>
+        <w:rPr>
+          <w:rFonts w:ascii="Times New Roman" w:hAnsi="Times New Roman" w:cs="Times New Roman"/>
+          <w:sz w:val="24"/>
+          <w:szCs w:val="24"/>
+        </w:rPr>
+        <w:t xml:space="preserve"> that if </w:t>
+      </w:r>
+      <w:r>
+        <w:rPr>
+          <w:rFonts w:ascii="Times New Roman" w:hAnsi="Times New Roman" w:cs="Times New Roman"/>
+          <w:sz w:val="24"/>
+          <w:szCs w:val="24"/>
+        </w:rPr>
+        <w:t>I</w:t>
+      </w:r>
+      <w:r>
+        <w:rPr>
+          <w:rFonts w:ascii="Times New Roman" w:hAnsi="Times New Roman" w:cs="Times New Roman"/>
+          <w:sz w:val="24"/>
+          <w:szCs w:val="24"/>
+        </w:rPr>
+        <w:t xml:space="preserve"> reject the hypothesis that all investors care</w:t>
       </w:r>
       <w:r>
         <w:rPr>
@@ -2512,15 +2836,31 @@
           <w:sz w:val="24"/>
           <w:szCs w:val="24"/>
         </w:rPr>
-        <w:t>we</w:t>
-      </w:r>
-      <w:r>
-        <w:rPr>
-          <w:rFonts w:ascii="Times New Roman" w:hAnsi="Times New Roman" w:cs="Times New Roman"/>
-          <w:sz w:val="24"/>
-          <w:szCs w:val="24"/>
-        </w:rPr>
-        <w:t xml:space="preserve"> have to reject Friedman’s </w:t>
+        <w:t>I</w:t>
+      </w:r>
+      <w:r>
+        <w:rPr>
+          <w:rFonts w:ascii="Times New Roman" w:hAnsi="Times New Roman" w:cs="Times New Roman"/>
+          <w:sz w:val="24"/>
+          <w:szCs w:val="24"/>
+        </w:rPr>
+        <w:t xml:space="preserve"> </w:t>
+      </w:r>
+      <w:r>
+        <w:rPr>
+          <w:rFonts w:ascii="Times New Roman" w:hAnsi="Times New Roman" w:cs="Times New Roman"/>
+          <w:sz w:val="24"/>
+          <w:szCs w:val="24"/>
+        </w:rPr>
+        <w:t>must</w:t>
+      </w:r>
+      <w:r>
+        <w:rPr>
+          <w:rFonts w:ascii="Times New Roman" w:hAnsi="Times New Roman" w:cs="Times New Roman"/>
+          <w:sz w:val="24"/>
+          <w:szCs w:val="24"/>
+        </w:rPr>
+        <w:t xml:space="preserve"> reject Friedman’s </w:t>
       </w:r>
       <w:r>
         <w:rPr>
@@ -2546,7 +2886,23 @@
           <w:sz w:val="24"/>
           <w:szCs w:val="24"/>
         </w:rPr>
-        <w:t>Secondly, we can also look at Friedman’s thesis that spending money on social end</w:t>
+        <w:t xml:space="preserve">Secondly, </w:t>
+      </w:r>
+      <w:r>
+        <w:rPr>
+          <w:rFonts w:ascii="Times New Roman" w:hAnsi="Times New Roman" w:cs="Times New Roman"/>
+          <w:sz w:val="24"/>
+          <w:szCs w:val="24"/>
+        </w:rPr>
+        <w:t>I</w:t>
+      </w:r>
+      <w:r>
+        <w:rPr>
+          <w:rFonts w:ascii="Times New Roman" w:hAnsi="Times New Roman" w:cs="Times New Roman"/>
+          <w:sz w:val="24"/>
+          <w:szCs w:val="24"/>
+        </w:rPr>
+        <w:t xml:space="preserve"> can also look at Friedman’s thesis that spending money on social end</w:t>
       </w:r>
       <w:r>
         <w:rPr>
@@ -2570,15 +2926,47 @@
           <w:sz w:val="24"/>
           <w:szCs w:val="24"/>
         </w:rPr>
-        <w:t xml:space="preserve">is automatically decreasing company profit. For the sake of the argument, we </w:t>
-      </w:r>
-      <w:r>
-        <w:rPr>
-          <w:rFonts w:ascii="Times New Roman" w:hAnsi="Times New Roman" w:cs="Times New Roman"/>
-          <w:sz w:val="24"/>
-          <w:szCs w:val="24"/>
-        </w:rPr>
-        <w:t xml:space="preserve">take on the hypothesis we rejected above and </w:t>
+        <w:t xml:space="preserve">is automatically decreasing company profit. For the sake of the argument, </w:t>
+      </w:r>
+      <w:r>
+        <w:rPr>
+          <w:rFonts w:ascii="Times New Roman" w:hAnsi="Times New Roman" w:cs="Times New Roman"/>
+          <w:sz w:val="24"/>
+          <w:szCs w:val="24"/>
+        </w:rPr>
+        <w:t>I</w:t>
+      </w:r>
+      <w:r>
+        <w:rPr>
+          <w:rFonts w:ascii="Times New Roman" w:hAnsi="Times New Roman" w:cs="Times New Roman"/>
+          <w:sz w:val="24"/>
+          <w:szCs w:val="24"/>
+        </w:rPr>
+        <w:t xml:space="preserve"> </w:t>
+      </w:r>
+      <w:r>
+        <w:rPr>
+          <w:rFonts w:ascii="Times New Roman" w:hAnsi="Times New Roman" w:cs="Times New Roman"/>
+          <w:sz w:val="24"/>
+          <w:szCs w:val="24"/>
+        </w:rPr>
+        <w:t xml:space="preserve">take on the hypothesis </w:t>
+      </w:r>
+      <w:r>
+        <w:rPr>
+          <w:rFonts w:ascii="Times New Roman" w:hAnsi="Times New Roman" w:cs="Times New Roman"/>
+          <w:sz w:val="24"/>
+          <w:szCs w:val="24"/>
+        </w:rPr>
+        <w:t>I</w:t>
+      </w:r>
+      <w:r>
+        <w:rPr>
+          <w:rFonts w:ascii="Times New Roman" w:hAnsi="Times New Roman" w:cs="Times New Roman"/>
+          <w:sz w:val="24"/>
+          <w:szCs w:val="24"/>
+        </w:rPr>
+        <w:t xml:space="preserve"> rejected above and </w:t>
       </w:r>
       <w:r>
         <w:rPr>
@@ -2610,7 +2998,39 @@
           <w:sz w:val="24"/>
           <w:szCs w:val="24"/>
         </w:rPr>
-        <w:t>make decisions which will ultimately lead to increased company earnings. The question we then have to ask is</w:t>
+        <w:t xml:space="preserve">make decisions which will ultimately lead to increased company earnings. The question </w:t>
+      </w:r>
+      <w:r>
+        <w:rPr>
+          <w:rFonts w:ascii="Times New Roman" w:hAnsi="Times New Roman" w:cs="Times New Roman"/>
+          <w:sz w:val="24"/>
+          <w:szCs w:val="24"/>
+        </w:rPr>
+        <w:t>I</w:t>
+      </w:r>
+      <w:r>
+        <w:rPr>
+          <w:rFonts w:ascii="Times New Roman" w:hAnsi="Times New Roman" w:cs="Times New Roman"/>
+          <w:sz w:val="24"/>
+          <w:szCs w:val="24"/>
+        </w:rPr>
+        <w:t xml:space="preserve"> then </w:t>
+      </w:r>
+      <w:r>
+        <w:rPr>
+          <w:rFonts w:ascii="Times New Roman" w:hAnsi="Times New Roman" w:cs="Times New Roman"/>
+          <w:sz w:val="24"/>
+          <w:szCs w:val="24"/>
+        </w:rPr>
+        <w:t>must</w:t>
+      </w:r>
+      <w:r>
+        <w:rPr>
+          <w:rFonts w:ascii="Times New Roman" w:hAnsi="Times New Roman" w:cs="Times New Roman"/>
+          <w:sz w:val="24"/>
+          <w:szCs w:val="24"/>
+        </w:rPr>
+        <w:t xml:space="preserve"> ask is</w:t>
       </w:r>
       <w:r>
         <w:rPr>
@@ -2634,15 +3054,63 @@
           <w:sz w:val="24"/>
           <w:szCs w:val="24"/>
         </w:rPr>
-        <w:t xml:space="preserve">We believe that </w:t>
-      </w:r>
-      <w:r>
-        <w:rPr>
-          <w:rFonts w:ascii="Times New Roman" w:hAnsi="Times New Roman" w:cs="Times New Roman"/>
-          <w:sz w:val="24"/>
-          <w:szCs w:val="24"/>
-        </w:rPr>
-        <w:t>we have to negate this question</w:t>
+        <w:t>I</w:t>
+      </w:r>
+      <w:r>
+        <w:rPr>
+          <w:rFonts w:ascii="Times New Roman" w:hAnsi="Times New Roman" w:cs="Times New Roman"/>
+          <w:sz w:val="24"/>
+          <w:szCs w:val="24"/>
+        </w:rPr>
+        <w:t xml:space="preserve"> believe that </w:t>
+      </w:r>
+      <w:r>
+        <w:rPr>
+          <w:rFonts w:ascii="Times New Roman" w:hAnsi="Times New Roman" w:cs="Times New Roman"/>
+          <w:sz w:val="24"/>
+          <w:szCs w:val="24"/>
+        </w:rPr>
+        <w:t>I</w:t>
+      </w:r>
+      <w:r>
+        <w:rPr>
+          <w:rFonts w:ascii="Times New Roman" w:hAnsi="Times New Roman" w:cs="Times New Roman"/>
+          <w:sz w:val="24"/>
+          <w:szCs w:val="24"/>
+        </w:rPr>
+        <w:t xml:space="preserve"> </w:t>
+      </w:r>
+      <w:r>
+        <w:rPr>
+          <w:rFonts w:ascii="Times New Roman" w:hAnsi="Times New Roman" w:cs="Times New Roman"/>
+          <w:sz w:val="24"/>
+          <w:szCs w:val="24"/>
+        </w:rPr>
+        <w:t>ne</w:t>
+      </w:r>
+      <w:r>
+        <w:rPr>
+          <w:rFonts w:ascii="Times New Roman" w:hAnsi="Times New Roman" w:cs="Times New Roman"/>
+          <w:sz w:val="24"/>
+          <w:szCs w:val="24"/>
+        </w:rPr>
+        <w:t>e</w:t>
+      </w:r>
+      <w:r>
+        <w:rPr>
+          <w:rFonts w:ascii="Times New Roman" w:hAnsi="Times New Roman" w:cs="Times New Roman"/>
+          <w:sz w:val="24"/>
+          <w:szCs w:val="24"/>
+        </w:rPr>
+        <w:t>d</w:t>
+      </w:r>
+      <w:r>
+        <w:rPr>
+          <w:rFonts w:ascii="Times New Roman" w:hAnsi="Times New Roman" w:cs="Times New Roman"/>
+          <w:sz w:val="24"/>
+          <w:szCs w:val="24"/>
+        </w:rPr>
+        <w:t xml:space="preserve"> to negate this question</w:t>
       </w:r>
       <w:r>
         <w:rPr>
@@ -2682,7 +3150,23 @@
           <w:sz w:val="24"/>
           <w:szCs w:val="24"/>
         </w:rPr>
-        <w:t xml:space="preserve">. For example, we can look at </w:t>
+        <w:t xml:space="preserve">. For example, </w:t>
+      </w:r>
+      <w:r>
+        <w:rPr>
+          <w:rFonts w:ascii="Times New Roman" w:hAnsi="Times New Roman" w:cs="Times New Roman"/>
+          <w:sz w:val="24"/>
+          <w:szCs w:val="24"/>
+        </w:rPr>
+        <w:t>I</w:t>
+      </w:r>
+      <w:r>
+        <w:rPr>
+          <w:rFonts w:ascii="Times New Roman" w:hAnsi="Times New Roman" w:cs="Times New Roman"/>
+          <w:sz w:val="24"/>
+          <w:szCs w:val="24"/>
+        </w:rPr>
+        <w:t xml:space="preserve"> can look at </w:t>
       </w:r>
       <w:r>
         <w:rPr>
@@ -2780,7 +3264,23 @@
           <w:sz w:val="24"/>
           <w:szCs w:val="24"/>
         </w:rPr>
-        <w:t xml:space="preserve">However, </w:t>
+        <w:t>Ho</w:t>
+      </w:r>
+      <w:r>
+        <w:rPr>
+          <w:rFonts w:ascii="Times New Roman" w:hAnsi="Times New Roman" w:cs="Times New Roman"/>
+          <w:sz w:val="24"/>
+          <w:szCs w:val="24"/>
+        </w:rPr>
+        <w:t>we</w:t>
+      </w:r>
+      <w:r>
+        <w:rPr>
+          <w:rFonts w:ascii="Times New Roman" w:hAnsi="Times New Roman" w:cs="Times New Roman"/>
+          <w:sz w:val="24"/>
+          <w:szCs w:val="24"/>
+        </w:rPr>
+        <w:t xml:space="preserve">ver, </w:t>
       </w:r>
       <w:r>
         <w:rPr>
@@ -2822,7 +3322,16 @@
           <w:sz w:val="24"/>
           <w:szCs w:val="24"/>
         </w:rPr>
-        <w:t xml:space="preserve"> certain</w:t>
+        <w:t xml:space="preserve"> </w:t>
+      </w:r>
+      <w:r>
+        <w:rPr>
+          <w:rFonts w:ascii="Times New Roman" w:hAnsi="Times New Roman" w:cs="Times New Roman"/>
+          <w:sz w:val="24"/>
+          <w:szCs w:val="24"/>
+        </w:rPr>
+        <w:lastRenderedPageBreak/>
+        <w:t>certain</w:t>
       </w:r>
       <w:r>
         <w:rPr>
@@ -2846,16 +3355,7 @@
           <w:sz w:val="24"/>
           <w:szCs w:val="24"/>
         </w:rPr>
-        <w:t xml:space="preserve">experience is strongly influenced by the public picture of the </w:t>
-      </w:r>
-      <w:r>
-        <w:rPr>
-          <w:rFonts w:ascii="Times New Roman" w:hAnsi="Times New Roman" w:cs="Times New Roman"/>
-          <w:sz w:val="24"/>
-          <w:szCs w:val="24"/>
-        </w:rPr>
-        <w:lastRenderedPageBreak/>
-        <w:t xml:space="preserve">company. </w:t>
+        <w:t xml:space="preserve">experience is strongly influenced by the public picture of the company. </w:t>
       </w:r>
       <w:r>
         <w:rPr>
@@ -3027,7 +3527,31 @@
           <w:sz w:val="24"/>
           <w:szCs w:val="24"/>
         </w:rPr>
-        <w:t xml:space="preserve">However, in the long-run </w:t>
+        <w:t>Yet</w:t>
+      </w:r>
+      <w:r>
+        <w:rPr>
+          <w:rFonts w:ascii="Times New Roman" w:hAnsi="Times New Roman" w:cs="Times New Roman"/>
+          <w:sz w:val="24"/>
+          <w:szCs w:val="24"/>
+        </w:rPr>
+        <w:t>, in the long-run</w:t>
+      </w:r>
+      <w:r>
+        <w:rPr>
+          <w:rFonts w:ascii="Times New Roman" w:hAnsi="Times New Roman" w:cs="Times New Roman"/>
+          <w:sz w:val="24"/>
+          <w:szCs w:val="24"/>
+        </w:rPr>
+        <w:t>,</w:t>
+      </w:r>
+      <w:r>
+        <w:rPr>
+          <w:rFonts w:ascii="Times New Roman" w:hAnsi="Times New Roman" w:cs="Times New Roman"/>
+          <w:sz w:val="24"/>
+          <w:szCs w:val="24"/>
+        </w:rPr>
+        <w:t xml:space="preserve"> </w:t>
       </w:r>
       <w:r>
         <w:rPr>
@@ -3061,23 +3585,15 @@
           <w:sz w:val="24"/>
           <w:szCs w:val="24"/>
         </w:rPr>
-        <w:t>Of course</w:t>
-      </w:r>
-      <w:r>
-        <w:rPr>
-          <w:rFonts w:ascii="Times New Roman" w:hAnsi="Times New Roman" w:cs="Times New Roman"/>
-          <w:sz w:val="24"/>
-          <w:szCs w:val="24"/>
-        </w:rPr>
-        <w:t>, t</w:t>
-      </w:r>
-      <w:r>
-        <w:rPr>
-          <w:rFonts w:ascii="Times New Roman" w:hAnsi="Times New Roman" w:cs="Times New Roman"/>
-          <w:sz w:val="24"/>
-          <w:szCs w:val="24"/>
-        </w:rPr>
-        <w:t xml:space="preserve">he </w:t>
+        <w:t>Now, this</w:t>
+      </w:r>
+      <w:r>
+        <w:rPr>
+          <w:rFonts w:ascii="Times New Roman" w:hAnsi="Times New Roman" w:cs="Times New Roman"/>
+          <w:sz w:val="24"/>
+          <w:szCs w:val="24"/>
+        </w:rPr>
+        <w:t xml:space="preserve"> </w:t>
       </w:r>
       <w:r>
         <w:rPr>
@@ -3095,7 +3611,23 @@
           <w:sz w:val="24"/>
           <w:szCs w:val="24"/>
         </w:rPr>
-        <w:t xml:space="preserve"> example can be applied to many other industries </w:t>
+        <w:t xml:space="preserve"> example can </w:t>
+      </w:r>
+      <w:r>
+        <w:rPr>
+          <w:rFonts w:ascii="Times New Roman" w:hAnsi="Times New Roman" w:cs="Times New Roman"/>
+          <w:sz w:val="24"/>
+          <w:szCs w:val="24"/>
+        </w:rPr>
+        <w:t xml:space="preserve">potentially </w:t>
+      </w:r>
+      <w:r>
+        <w:rPr>
+          <w:rFonts w:ascii="Times New Roman" w:hAnsi="Times New Roman" w:cs="Times New Roman"/>
+          <w:sz w:val="24"/>
+          <w:szCs w:val="24"/>
+        </w:rPr>
+        <w:t xml:space="preserve">be applied to many other industries </w:t>
       </w:r>
       <w:r>
         <w:rPr>
@@ -3119,7 +3651,15 @@
           <w:sz w:val="24"/>
           <w:szCs w:val="24"/>
         </w:rPr>
-        <w:t xml:space="preserve">We </w:t>
+        <w:t>I</w:t>
+      </w:r>
+      <w:r>
+        <w:rPr>
+          <w:rFonts w:ascii="Times New Roman" w:hAnsi="Times New Roman" w:cs="Times New Roman"/>
+          <w:sz w:val="24"/>
+          <w:szCs w:val="24"/>
+        </w:rPr>
+        <w:t xml:space="preserve"> </w:t>
       </w:r>
       <w:r>
         <w:rPr>
@@ -3255,7 +3795,33 @@
           <w:sz w:val="24"/>
           <w:szCs w:val="24"/>
         </w:rPr>
-        <w:t xml:space="preserve">In general, all the examples have in common that businesses invest in social projects because </w:t>
+        <w:t>A</w:t>
+      </w:r>
+      <w:r>
+        <w:rPr>
+          <w:rFonts w:ascii="Times New Roman" w:hAnsi="Times New Roman" w:cs="Times New Roman"/>
+          <w:sz w:val="24"/>
+          <w:szCs w:val="24"/>
+        </w:rPr>
+        <w:t xml:space="preserve">ll the examples have in common that businesses invest in social projects </w:t>
+      </w:r>
+      <w:r>
+        <w:rPr>
+          <w:rFonts w:ascii="Times New Roman" w:hAnsi="Times New Roman" w:cs="Times New Roman"/>
+          <w:b/>
+          <w:bCs/>
+          <w:sz w:val="24"/>
+          <w:szCs w:val="24"/>
+        </w:rPr>
+        <w:t>because</w:t>
+      </w:r>
+      <w:r>
+        <w:rPr>
+          <w:rFonts w:ascii="Times New Roman" w:hAnsi="Times New Roman" w:cs="Times New Roman"/>
+          <w:sz w:val="24"/>
+          <w:szCs w:val="24"/>
+        </w:rPr>
+        <w:t xml:space="preserve"> </w:t>
       </w:r>
       <w:r>
         <w:rPr>
@@ -3279,23 +3845,107 @@
           <w:sz w:val="24"/>
           <w:szCs w:val="24"/>
         </w:rPr>
-        <w:t xml:space="preserve">Going back to Friedman’s agency argument, we therefore conclude that spending </w:t>
-      </w:r>
-      <w:r>
-        <w:rPr>
-          <w:rFonts w:ascii="Times New Roman" w:hAnsi="Times New Roman" w:cs="Times New Roman"/>
-          <w:sz w:val="24"/>
-          <w:szCs w:val="24"/>
-        </w:rPr>
-        <w:t xml:space="preserve">money on social or environmental endeavors does not automatically reduce company profits. </w:t>
-      </w:r>
-      <w:r>
-        <w:rPr>
-          <w:rFonts w:ascii="Times New Roman" w:hAnsi="Times New Roman" w:cs="Times New Roman"/>
-          <w:sz w:val="24"/>
-          <w:szCs w:val="24"/>
-        </w:rPr>
-        <w:t>Instead, we showed that investing money for the sake of the common good, can actually boost company profits.</w:t>
+        <w:t xml:space="preserve">Going back to Friedman’s agency argument, </w:t>
+      </w:r>
+      <w:r>
+        <w:rPr>
+          <w:rFonts w:ascii="Times New Roman" w:hAnsi="Times New Roman" w:cs="Times New Roman"/>
+          <w:sz w:val="24"/>
+          <w:szCs w:val="24"/>
+        </w:rPr>
+        <w:t>I</w:t>
+      </w:r>
+      <w:r>
+        <w:rPr>
+          <w:rFonts w:ascii="Times New Roman" w:hAnsi="Times New Roman" w:cs="Times New Roman"/>
+          <w:sz w:val="24"/>
+          <w:szCs w:val="24"/>
+        </w:rPr>
+        <w:t xml:space="preserve"> therefore conclude that spending </w:t>
+      </w:r>
+      <w:r>
+        <w:rPr>
+          <w:rFonts w:ascii="Times New Roman" w:hAnsi="Times New Roman" w:cs="Times New Roman"/>
+          <w:sz w:val="24"/>
+          <w:szCs w:val="24"/>
+        </w:rPr>
+        <w:t xml:space="preserve">money on social or environmental endeavors does not </w:t>
+      </w:r>
+      <w:r>
+        <w:rPr>
+          <w:rFonts w:ascii="Times New Roman" w:hAnsi="Times New Roman" w:cs="Times New Roman"/>
+          <w:b/>
+          <w:bCs/>
+          <w:sz w:val="24"/>
+          <w:szCs w:val="24"/>
+        </w:rPr>
+        <w:t>automatically</w:t>
+      </w:r>
+      <w:r>
+        <w:rPr>
+          <w:rFonts w:ascii="Times New Roman" w:hAnsi="Times New Roman" w:cs="Times New Roman"/>
+          <w:sz w:val="24"/>
+          <w:szCs w:val="24"/>
+        </w:rPr>
+        <w:t xml:space="preserve"> reduce company profits. </w:t>
+      </w:r>
+      <w:r>
+        <w:rPr>
+          <w:rFonts w:ascii="Times New Roman" w:hAnsi="Times New Roman" w:cs="Times New Roman"/>
+          <w:sz w:val="24"/>
+          <w:szCs w:val="24"/>
+        </w:rPr>
+        <w:t xml:space="preserve">Instead, </w:t>
+      </w:r>
+      <w:r>
+        <w:rPr>
+          <w:rFonts w:ascii="Times New Roman" w:hAnsi="Times New Roman" w:cs="Times New Roman"/>
+          <w:sz w:val="24"/>
+          <w:szCs w:val="24"/>
+        </w:rPr>
+        <w:t>I</w:t>
+      </w:r>
+      <w:r>
+        <w:rPr>
+          <w:rFonts w:ascii="Times New Roman" w:hAnsi="Times New Roman" w:cs="Times New Roman"/>
+          <w:sz w:val="24"/>
+          <w:szCs w:val="24"/>
+        </w:rPr>
+        <w:t xml:space="preserve"> sho</w:t>
+      </w:r>
+      <w:r>
+        <w:rPr>
+          <w:rFonts w:ascii="Times New Roman" w:hAnsi="Times New Roman" w:cs="Times New Roman"/>
+          <w:sz w:val="24"/>
+          <w:szCs w:val="24"/>
+        </w:rPr>
+        <w:t>we</w:t>
+      </w:r>
+      <w:r>
+        <w:rPr>
+          <w:rFonts w:ascii="Times New Roman" w:hAnsi="Times New Roman" w:cs="Times New Roman"/>
+          <w:sz w:val="24"/>
+          <w:szCs w:val="24"/>
+        </w:rPr>
+        <w:t xml:space="preserve">d that investing money for the sake of the common good, can </w:t>
+      </w:r>
+      <w:proofErr w:type="gramStart"/>
+      <w:r>
+        <w:rPr>
+          <w:rFonts w:ascii="Times New Roman" w:hAnsi="Times New Roman" w:cs="Times New Roman"/>
+          <w:sz w:val="24"/>
+          <w:szCs w:val="24"/>
+        </w:rPr>
+        <w:t>actually boost</w:t>
+      </w:r>
+      <w:proofErr w:type="gramEnd"/>
+      <w:r>
+        <w:rPr>
+          <w:rFonts w:ascii="Times New Roman" w:hAnsi="Times New Roman" w:cs="Times New Roman"/>
+          <w:sz w:val="24"/>
+          <w:szCs w:val="24"/>
+        </w:rPr>
+        <w:t xml:space="preserve"> company profits.</w:t>
       </w:r>
       <w:r>
         <w:rPr>
@@ -3436,14 +4086,7 @@
     </w:r>
     <w:r>
       <w:tab/>
-    </w:r>
-    <w:proofErr w:type="spellStart"/>
-    <w:r>
-      <w:t>Malte</w:t>
-    </w:r>
-    <w:proofErr w:type="spellEnd"/>
-    <w:r>
-      <w:t xml:space="preserve"> </w:t>
+      <w:t xml:space="preserve">Malte </w:t>
     </w:r>
     <w:proofErr w:type="spellStart"/>
     <w:r>
@@ -3924,6 +4567,16 @@
     <w:uiPriority w:val="99"/>
     <w:rsid w:val="00027EDF"/>
   </w:style>
+  <w:style w:type="paragraph" w:styleId="Revision">
+    <w:name w:val="Revision"/>
+    <w:hidden/>
+    <w:uiPriority w:val="99"/>
+    <w:semiHidden/>
+    <w:rsid w:val="00CE6AF5"/>
+    <w:pPr>
+      <w:spacing w:after="0" w:line="240" w:lineRule="auto"/>
+    </w:pPr>
+  </w:style>
 </w:styles>
 </file>
 

</xml_diff>